<commit_message>
Made some minor changes to GIT.docx and first text file.txt
</commit_message>
<xml_diff>
--- a/GIT.docx
+++ b/GIT.docx
@@ -5,25 +5,56 @@
     <w:p>
       <w:pPr>
         <w:pStyle w:val="Title"/>
+        <w:rPr>
+          <w:lang w:val="en-US"/>
+        </w:rPr>
       </w:pPr>
       <w:r>
-        <w:t>Title</w:t>
+        <w:rPr>
+          <w:lang w:val="en-US"/>
+        </w:rPr>
+        <w:t>GIT</w:t>
+      </w:r>
+      <w:bookmarkStart w:id="0" w:name="_GoBack"/>
+      <w:bookmarkEnd w:id="0"/>
+    </w:p>
+    <w:p>
+      <w:pPr>
+        <w:rPr>
+          <w:lang w:val="en-US"/>
+        </w:rPr>
+      </w:pPr>
+      <w:r>
+        <w:rPr>
+          <w:lang w:val="en-US"/>
+        </w:rPr>
+        <w:t>Altering the first p</w:t>
+      </w:r>
+      <w:r>
+        <w:rPr>
+          <w:lang w:val="en-US"/>
+        </w:rPr>
+        <w:t>aragraph</w:t>
+      </w:r>
+      <w:r>
+        <w:rPr>
+          <w:lang w:val="en-US"/>
+        </w:rPr>
+        <w:t>, removed heading</w:t>
       </w:r>
     </w:p>
     <w:p>
       <w:pPr>
-        <w:pStyle w:val="Heading1"/>
+        <w:rPr>
+          <w:lang w:val="en-US"/>
+        </w:rPr>
       </w:pPr>
       <w:r>
-        <w:t>Heading</w:t>
+        <w:rPr>
+          <w:lang w:val="en-US"/>
+        </w:rPr>
+        <w:t>Adding another paragraph</w:t>
       </w:r>
-    </w:p>
-    <w:p>
-      <w:r>
-        <w:t>Paragraph</w:t>
-      </w:r>
-      <w:bookmarkStart w:id="0" w:name="_GoBack"/>
-      <w:bookmarkEnd w:id="0"/>
     </w:p>
     <w:sectPr>
       <w:pgSz w:w="11906" w:h="16838"/>

</xml_diff>